<commit_message>
docs: plantilla agreement actualizada
</commit_message>
<xml_diff>
--- a/docs/plantillas/ISPP2526 - Commitment Agreement.docx
+++ b/docs/plantillas/ISPP2526 - Commitment Agreement.docx
@@ -57,7 +57,7 @@
         </w:rPr>
         <w:t xml:space="preserve"> </w:t>
       </w:r>
-      <w:hyperlink r:id="rId5" w:history="1">
+      <w:hyperlink r:id="rId8" w:history="1">
         <w:r>
           <w:rPr>
             <w:rStyle w:val="Hipervnculo"/>
@@ -75,7 +75,7 @@
             <w:spacing w:val="-4"/>
             <w:u w:val="none"/>
           </w:rPr>
-          <w:t>ReXange</w:t>
+          <w:t>Keakit</w:t>
         </w:r>
         <w:proofErr w:type="spellEnd"/>
       </w:hyperlink>
@@ -5687,6 +5687,7 @@
   <w:style w:type="character" w:default="1" w:styleId="Fuentedeprrafopredeter">
     <w:name w:val="Default Paragraph Font"/>
     <w:uiPriority w:val="1"/>
+    <w:semiHidden/>
     <w:unhideWhenUsed/>
   </w:style>
   <w:style w:type="table" w:default="1" w:styleId="Tablanormal">
@@ -6276,15 +6277,6 @@
 </file>
 
 <file path=customXml/item2.xml><?xml version="1.0" encoding="utf-8"?>
-<?mso-contentType ?>
-<FormTemplates xmlns="http://schemas.microsoft.com/sharepoint/v3/contenttype/forms">
-  <Display>DocumentLibraryForm</Display>
-  <Edit>DocumentLibraryForm</Edit>
-  <New>DocumentLibraryForm</New>
-</FormTemplates>
-</file>
-
-<file path=customXml/item3.xml><?xml version="1.0" encoding="utf-8"?>
 <p:properties xmlns:p="http://schemas.microsoft.com/office/2006/metadata/properties" xmlns:xsi="http://www.w3.org/2001/XMLSchema-instance" xmlns:pc="http://schemas.microsoft.com/office/infopath/2007/PartnerControls">
   <documentManagement>
     <TaxCatchAll xmlns="d8cdf14e-4eed-4930-a91d-615a765b47f2" xsi:nil="true"/>
@@ -6295,14 +6287,49 @@
 </p:properties>
 </file>
 
+<file path=customXml/item3.xml><?xml version="1.0" encoding="utf-8"?>
+<?mso-contentType ?>
+<FormTemplates xmlns="http://schemas.microsoft.com/sharepoint/v3/contenttype/forms">
+  <Display>DocumentLibraryForm</Display>
+  <Edit>DocumentLibraryForm</Edit>
+  <New>DocumentLibraryForm</New>
+</FormTemplates>
+</file>
+
 <file path=customXml/itemProps1.xml><?xml version="1.0" encoding="utf-8"?>
-<ds:datastoreItem xmlns:ds="http://schemas.openxmlformats.org/officeDocument/2006/customXml" ds:itemID="{9B79868A-0D89-4784-9402-C8C3BE2AD736}"/>
+<ds:datastoreItem xmlns:ds="http://schemas.openxmlformats.org/officeDocument/2006/customXml" ds:itemID="{9B79868A-0D89-4784-9402-C8C3BE2AD736}">
+  <ds:schemaRefs>
+    <ds:schemaRef ds:uri="http://schemas.microsoft.com/office/2006/metadata/contentType"/>
+    <ds:schemaRef ds:uri="http://schemas.microsoft.com/office/2006/metadata/properties/metaAttributes"/>
+    <ds:schemaRef ds:uri="http://www.w3.org/2001/XMLSchema"/>
+    <ds:schemaRef ds:uri="http://schemas.microsoft.com/office/2006/metadata/properties"/>
+    <ds:schemaRef ds:uri="9ac3cc9a-b76b-4cc5-8b1a-4548720f2b81"/>
+    <ds:schemaRef ds:uri="d8cdf14e-4eed-4930-a91d-615a765b47f2"/>
+    <ds:schemaRef ds:uri="http://schemas.microsoft.com/office/2006/documentManagement/types"/>
+    <ds:schemaRef ds:uri="http://schemas.microsoft.com/office/infopath/2007/PartnerControls"/>
+    <ds:schemaRef ds:uri="http://schemas.openxmlformats.org/package/2006/metadata/core-properties"/>
+    <ds:schemaRef ds:uri="http://purl.org/dc/elements/1.1/"/>
+    <ds:schemaRef ds:uri="http://purl.org/dc/terms/"/>
+    <ds:schemaRef ds:uri="http://schemas.microsoft.com/internal/obd"/>
+  </ds:schemaRefs>
+</ds:datastoreItem>
 </file>
 
 <file path=customXml/itemProps2.xml><?xml version="1.0" encoding="utf-8"?>
-<ds:datastoreItem xmlns:ds="http://schemas.openxmlformats.org/officeDocument/2006/customXml" ds:itemID="{F170DAD0-1E48-4CC8-9B67-C425060F5919}"/>
+<ds:datastoreItem xmlns:ds="http://schemas.openxmlformats.org/officeDocument/2006/customXml" ds:itemID="{30898560-E6AA-4D26-84FE-6655EC17DC18}">
+  <ds:schemaRefs>
+    <ds:schemaRef ds:uri="http://schemas.microsoft.com/office/2006/metadata/properties"/>
+    <ds:schemaRef ds:uri="http://schemas.microsoft.com/office/infopath/2007/PartnerControls"/>
+    <ds:schemaRef ds:uri="d8cdf14e-4eed-4930-a91d-615a765b47f2"/>
+    <ds:schemaRef ds:uri="9ac3cc9a-b76b-4cc5-8b1a-4548720f2b81"/>
+  </ds:schemaRefs>
+</ds:datastoreItem>
 </file>
 
 <file path=customXml/itemProps3.xml><?xml version="1.0" encoding="utf-8"?>
-<ds:datastoreItem xmlns:ds="http://schemas.openxmlformats.org/officeDocument/2006/customXml" ds:itemID="{30898560-E6AA-4D26-84FE-6655EC17DC18}"/>
+<ds:datastoreItem xmlns:ds="http://schemas.openxmlformats.org/officeDocument/2006/customXml" ds:itemID="{F170DAD0-1E48-4CC8-9B67-C425060F5919}">
+  <ds:schemaRefs>
+    <ds:schemaRef ds:uri="http://schemas.microsoft.com/sharepoint/v3/contenttype/forms"/>
+  </ds:schemaRefs>
+</ds:datastoreItem>
 </file>
</xml_diff>